<commit_message>
ajuste no arquivo word
</commit_message>
<xml_diff>
--- a/Banco de Dados/PROJETO EDITORA/DOC/DOCUMENTAÇÃO PROJETO EDITORA.docx
+++ b/Banco de Dados/PROJETO EDITORA/DOC/DOCUMENTAÇÃO PROJETO EDITORA.docx
@@ -148,10 +148,7 @@
         <w:jc w:val="both"/>
       </w:pPr>
       <w:r>
-        <w:t xml:space="preserve">Este projeto de banco de dados foi desenvolvido para uma editora fictícia com o objetivo de gerenciar de forma eficaz suas operações envolvendo livros, autores, clientes, vendas, funcionários, </w:t>
-      </w:r>
-      <w:r>
-        <w:t>pedidos, departamentos e outros elementos essenciais do negócio editorial. A estrutura foi pensada para permitir escalabilidade, integridade dos dados e facilidade de extração de informações relevantes por meio de consultas SQL.</w:t>
+        <w:t>Este projeto de banco de dados foi desenvolvido para uma editora fictícia com o objetivo de gerenciar de forma eficaz suas operações envolvendo livros, autores, clientes, vendas, funcionários, pedidos, departamentos e outros elementos essenciais do negócio editorial. A estrutura foi pensada para permitir escalabilidade, integridade dos dados e facilidade de extração de informações relevantes por meio de consultas SQL.</w:t>
       </w:r>
     </w:p>
     <w:p>
@@ -608,16 +605,7 @@
                                 <w:color w:val="000000"/>
                                 <w:sz w:val="24"/>
                               </w:rPr>
-                              <w:t>Modelo L</w:t>
-                            </w:r>
-                            <w:r>
-                              <w:rPr>
-                                <w:rFonts w:ascii="Arial" w:hAnsi="Arial"/>
-                                <w:b/>
-                                <w:color w:val="000000"/>
-                                <w:sz w:val="24"/>
-                              </w:rPr>
-                              <w:t xml:space="preserve">ógico </w:t>
+                              <w:t xml:space="preserve">Modelo Lógico </w:t>
                             </w:r>
                             <w:r>
                               <w:rPr>
@@ -665,16 +653,7 @@
                           <w:color w:val="000000"/>
                           <w:sz w:val="24"/>
                         </w:rPr>
-                        <w:t>Modelo L</w:t>
-                      </w:r>
-                      <w:r>
-                        <w:rPr>
-                          <w:rFonts w:ascii="Arial" w:hAnsi="Arial"/>
-                          <w:b/>
-                          <w:color w:val="000000"/>
-                          <w:sz w:val="24"/>
-                        </w:rPr>
-                        <w:t xml:space="preserve">ógico </w:t>
+                        <w:t xml:space="preserve">Modelo Lógico </w:t>
                       </w:r>
                       <w:r>
                         <w:rPr>
@@ -951,16 +930,7 @@
                                 <w:color w:val="000000"/>
                                 <w:sz w:val="24"/>
                               </w:rPr>
-                              <w:t xml:space="preserve">Modelo </w:t>
-                            </w:r>
-                            <w:r>
-                              <w:rPr>
-                                <w:rFonts w:ascii="Arial" w:hAnsi="Arial"/>
-                                <w:b/>
-                                <w:color w:val="000000"/>
-                                <w:sz w:val="24"/>
-                              </w:rPr>
-                              <w:t xml:space="preserve">Físico </w:t>
+                              <w:t xml:space="preserve">Modelo Físico </w:t>
                             </w:r>
                             <w:r>
                               <w:rPr>
@@ -1008,16 +978,7 @@
                           <w:color w:val="000000"/>
                           <w:sz w:val="24"/>
                         </w:rPr>
-                        <w:t xml:space="preserve">Modelo </w:t>
-                      </w:r>
-                      <w:r>
-                        <w:rPr>
-                          <w:rFonts w:ascii="Arial" w:hAnsi="Arial"/>
-                          <w:b/>
-                          <w:color w:val="000000"/>
-                          <w:sz w:val="24"/>
-                        </w:rPr>
-                        <w:t xml:space="preserve">Físico </w:t>
+                        <w:t xml:space="preserve">Modelo Físico </w:t>
                       </w:r>
                       <w:r>
                         <w:rPr>
@@ -1946,13 +1907,7 @@
         <w:t xml:space="preserve">dependências. </w:t>
       </w:r>
       <w:r>
-        <w:t xml:space="preserve">Arquivo: </w:t>
-      </w:r>
-      <w:r>
-        <w:t>DROP</w:t>
-      </w:r>
-      <w:r>
-        <w:t>_EDITORA.sql</w:t>
+        <w:t>Arquivo: DROP_EDITORA.sql</w:t>
       </w:r>
     </w:p>
     <w:p>
@@ -2868,23 +2823,18 @@
         <w:t xml:space="preserve"> </w:t>
       </w:r>
       <w:r>
-        <w:t>principais</w:t>
-      </w:r>
-      <w:r>
-        <w:t xml:space="preserve">. </w:t>
-      </w:r>
-      <w:r>
-        <w:t xml:space="preserve">Arquivo: </w:t>
-      </w:r>
-      <w:r>
-        <w:t>VIEW_</w:t>
-      </w:r>
-      <w:r>
-        <w:t>EDITORA.sql</w:t>
-      </w:r>
-      <w:r>
-        <w:t xml:space="preserve"> e CHAMAR_VIEW_EDITORA.sql</w:t>
-      </w:r>
+        <w:t xml:space="preserve">principais. </w:t>
+      </w:r>
+      <w:r>
+        <w:t>Arquivo: VIEW_EDITORA.sql e CHAMAR_VIEW_EDITORA.sql</w:t>
+      </w:r>
+    </w:p>
+    <w:p>
+      <w:pPr>
+        <w:pStyle w:val="Corpodetexto"/>
+        <w:spacing w:line="537" w:lineRule="auto"/>
+        <w:ind w:right="3994"/>
+      </w:pPr>
     </w:p>
     <w:p>
       <w:pPr>
@@ -2892,30 +2842,20 @@
         <w:spacing w:line="537" w:lineRule="auto"/>
         <w:ind w:left="57" w:right="3994"/>
       </w:pPr>
-    </w:p>
-    <w:p>
-      <w:pPr>
-        <w:pStyle w:val="Corpodetexto"/>
-        <w:spacing w:line="537" w:lineRule="auto"/>
-        <w:ind w:left="57" w:right="3994"/>
-      </w:pPr>
-    </w:p>
-    <w:p>
-      <w:pPr>
-        <w:pStyle w:val="Corpodetexto"/>
-        <w:spacing w:line="537" w:lineRule="auto"/>
-        <w:ind w:left="57" w:right="3994"/>
-      </w:pPr>
-    </w:p>
-    <w:p>
-      <w:pPr>
-        <w:pStyle w:val="Corpodetexto"/>
-        <w:spacing w:line="537" w:lineRule="auto"/>
-        <w:ind w:left="57" w:right="3994"/>
+      <w:r>
         <w:rPr>
           <w:u w:val="single"/>
         </w:rPr>
-      </w:pPr>
+        <w:t xml:space="preserve">LINK PARA O GITHUB: </w:t>
+      </w:r>
+      <w:hyperlink r:id="rId9" w:history="1">
+        <w:r>
+          <w:rPr>
+            <w:rStyle w:val="Hyperlink"/>
+          </w:rPr>
+          <w:t>https://github.com/braynerdev/SENAC/tree/main/Banco%20de%20Dados/PROJETO%20EDITORA</w:t>
+        </w:r>
+      </w:hyperlink>
       <w:bookmarkStart w:id="0" w:name="_GoBack"/>
       <w:bookmarkEnd w:id="0"/>
     </w:p>
@@ -3635,6 +3575,17 @@
       <w:lang w:val="pt-PT"/>
     </w:rPr>
   </w:style>
+  <w:style w:type="character" w:styleId="Hyperlink">
+    <w:name w:val="Hyperlink"/>
+    <w:basedOn w:val="Fontepargpadro"/>
+    <w:uiPriority w:val="99"/>
+    <w:unhideWhenUsed/>
+    <w:rsid w:val="00FE32BB"/>
+    <w:rPr>
+      <w:color w:val="0000FF" w:themeColor="hyperlink"/>
+      <w:u w:val="single"/>
+    </w:rPr>
+  </w:style>
 </w:styles>
 </file>
 

</xml_diff>